<commit_message>
Update as at 22/05/23
</commit_message>
<xml_diff>
--- a/0812_Meeting Minutes.docx
+++ b/0812_Meeting Minutes.docx
@@ -67,64 +67,36 @@
     <w:p>
       <w:pPr>
         <w:pStyle w:val="ListBullet"/>
+      </w:pPr>
+      <w:r>
+        <w:t>Topic discussion</w:t>
+      </w:r>
+    </w:p>
+    <w:p>
+      <w:pPr>
+        <w:pStyle w:val="ListBullet"/>
+      </w:pPr>
+      <w:r>
+        <w:t>Role assignment</w:t>
+      </w:r>
+    </w:p>
+    <w:p>
+      <w:pPr>
+        <w:pStyle w:val="ListBullet"/>
+      </w:pPr>
+      <w:r>
+        <w:t>Website planning</w:t>
+      </w:r>
+    </w:p>
+    <w:p>
+      <w:pPr>
+        <w:pStyle w:val="ListBullet"/>
         <w:rPr>
           <w:sz w:val="24"/>
           <w:szCs w:val="24"/>
         </w:rPr>
       </w:pPr>
       <w:r>
-        <w:rPr>
-          <w:sz w:val="24"/>
-          <w:szCs w:val="24"/>
-        </w:rPr>
-        <w:t>Topic discussion</w:t>
-      </w:r>
-    </w:p>
-    <w:p>
-      <w:pPr>
-        <w:pStyle w:val="ListBullet"/>
-        <w:rPr>
-          <w:sz w:val="24"/>
-          <w:szCs w:val="24"/>
-        </w:rPr>
-      </w:pPr>
-      <w:r>
-        <w:rPr>
-          <w:sz w:val="24"/>
-          <w:szCs w:val="24"/>
-        </w:rPr>
-        <w:t>Role assignment</w:t>
-      </w:r>
-    </w:p>
-    <w:p>
-      <w:pPr>
-        <w:pStyle w:val="ListBullet"/>
-        <w:rPr>
-          <w:sz w:val="24"/>
-          <w:szCs w:val="24"/>
-        </w:rPr>
-      </w:pPr>
-      <w:r>
-        <w:rPr>
-          <w:sz w:val="24"/>
-          <w:szCs w:val="24"/>
-        </w:rPr>
-        <w:t>Website planning</w:t>
-      </w:r>
-    </w:p>
-    <w:p>
-      <w:pPr>
-        <w:pStyle w:val="ListBullet"/>
-        <w:rPr>
-          <w:sz w:val="24"/>
-          <w:szCs w:val="24"/>
-        </w:rPr>
-      </w:pPr>
-      <w:r>
-        <w:rPr>
-          <w:sz w:val="24"/>
-          <w:szCs w:val="24"/>
-        </w:rPr>
         <w:t>File sharing</w:t>
       </w:r>
       <w:r>
@@ -181,6 +153,10 @@
     <w:p>
       <w:pPr>
         <w:pStyle w:val="ListBullet"/>
+        <w:tabs>
+          <w:tab w:val="clear" w:pos="360"/>
+          <w:tab w:val="num" w:pos="720"/>
+        </w:tabs>
       </w:pPr>
       <w:r>
         <w:t>Topic proposal draft</w:t>
@@ -189,6 +165,10 @@
     <w:p>
       <w:pPr>
         <w:pStyle w:val="ListBullet"/>
+        <w:tabs>
+          <w:tab w:val="clear" w:pos="360"/>
+          <w:tab w:val="num" w:pos="720"/>
+        </w:tabs>
       </w:pPr>
       <w:r>
         <w:t>Timeline and submissions discussion</w:t>
@@ -197,6 +177,10 @@
     <w:p>
       <w:pPr>
         <w:pStyle w:val="ListBullet"/>
+        <w:tabs>
+          <w:tab w:val="clear" w:pos="360"/>
+          <w:tab w:val="num" w:pos="720"/>
+        </w:tabs>
       </w:pPr>
       <w:r>
         <w:t>Topic proposal presentation and sign-off</w:t>
@@ -276,7 +260,169 @@
     <w:p>
       <w:pPr>
         <w:pStyle w:val="ListBullet"/>
-      </w:pPr>
+        <w:tabs>
+          <w:tab w:val="clear" w:pos="360"/>
+        </w:tabs>
+      </w:pPr>
+      <w:r>
+        <w:t>Research discussion</w:t>
+      </w:r>
+    </w:p>
+    <w:p>
+      <w:pPr>
+        <w:pStyle w:val="ListBullet"/>
+        <w:tabs>
+          <w:tab w:val="clear" w:pos="360"/>
+        </w:tabs>
+      </w:pPr>
+      <w:r>
+        <w:t>Website progression</w:t>
+      </w:r>
+    </w:p>
+    <w:p>
+      <w:pPr>
+        <w:pStyle w:val="ListBullet"/>
+        <w:numPr>
+          <w:ilvl w:val="0"/>
+          <w:numId w:val="0"/>
+        </w:numPr>
+        <w:ind w:left="360" w:hanging="360"/>
+      </w:pPr>
+    </w:p>
+    <w:p>
+      <w:pPr>
+        <w:pStyle w:val="ListBullet"/>
+        <w:numPr>
+          <w:ilvl w:val="0"/>
+          <w:numId w:val="0"/>
+        </w:numPr>
+        <w:rPr>
+          <w:rFonts w:asciiTheme="majorHAnsi" w:hAnsiTheme="majorHAnsi" w:cstheme="majorHAnsi"/>
+          <w:sz w:val="40"/>
+          <w:szCs w:val="40"/>
+          <w:u w:val="single"/>
+        </w:rPr>
+      </w:pPr>
+      <w:r>
+        <w:rPr>
+          <w:rFonts w:asciiTheme="majorHAnsi" w:hAnsiTheme="majorHAnsi" w:cstheme="majorHAnsi"/>
+          <w:sz w:val="40"/>
+          <w:szCs w:val="40"/>
+          <w:u w:val="single"/>
+        </w:rPr>
+        <w:t xml:space="preserve">May </w:t>
+      </w:r>
+      <w:r>
+        <w:rPr>
+          <w:rFonts w:asciiTheme="majorHAnsi" w:hAnsiTheme="majorHAnsi" w:cstheme="majorHAnsi"/>
+          <w:sz w:val="40"/>
+          <w:szCs w:val="40"/>
+          <w:u w:val="single"/>
+        </w:rPr>
+        <w:t>22</w:t>
+      </w:r>
+      <w:r>
+        <w:rPr>
+          <w:rFonts w:asciiTheme="majorHAnsi" w:hAnsiTheme="majorHAnsi" w:cstheme="majorHAnsi"/>
+          <w:sz w:val="40"/>
+          <w:szCs w:val="40"/>
+          <w:u w:val="single"/>
+          <w:vertAlign w:val="superscript"/>
+        </w:rPr>
+        <w:t>nd</w:t>
+      </w:r>
+      <w:r>
+        <w:rPr>
+          <w:rFonts w:asciiTheme="majorHAnsi" w:hAnsiTheme="majorHAnsi" w:cstheme="majorHAnsi"/>
+          <w:sz w:val="40"/>
+          <w:szCs w:val="40"/>
+          <w:u w:val="single"/>
+        </w:rPr>
+        <w:t xml:space="preserve"> 2023</w:t>
+      </w:r>
+    </w:p>
+    <w:p>
+      <w:pPr>
+        <w:pStyle w:val="ListBullet"/>
+        <w:tabs>
+          <w:tab w:val="clear" w:pos="360"/>
+        </w:tabs>
+      </w:pPr>
+      <w:r>
+        <w:t>Outline of Stage Five presentation</w:t>
+      </w:r>
+    </w:p>
+    <w:p>
+      <w:pPr>
+        <w:pStyle w:val="ListBullet"/>
+        <w:numPr>
+          <w:ilvl w:val="0"/>
+          <w:numId w:val="4"/>
+        </w:numPr>
+      </w:pPr>
+      <w:r>
+        <w:t>Introduction</w:t>
+      </w:r>
+    </w:p>
+    <w:p>
+      <w:pPr>
+        <w:pStyle w:val="ListBullet"/>
+        <w:numPr>
+          <w:ilvl w:val="0"/>
+          <w:numId w:val="4"/>
+        </w:numPr>
+      </w:pPr>
+      <w:r>
+        <w:t>Risks</w:t>
+      </w:r>
+    </w:p>
+    <w:p>
+      <w:pPr>
+        <w:pStyle w:val="ListBullet"/>
+        <w:numPr>
+          <w:ilvl w:val="0"/>
+          <w:numId w:val="4"/>
+        </w:numPr>
+      </w:pPr>
+      <w:r>
+        <w:t>Opportunities</w:t>
+      </w:r>
+    </w:p>
+    <w:p>
+      <w:pPr>
+        <w:pStyle w:val="ListBullet"/>
+        <w:numPr>
+          <w:ilvl w:val="0"/>
+          <w:numId w:val="4"/>
+        </w:numPr>
+      </w:pPr>
+      <w:r>
+        <w:t>Choices</w:t>
+      </w:r>
+    </w:p>
+    <w:p>
+      <w:pPr>
+        <w:pStyle w:val="ListBullet"/>
+        <w:numPr>
+          <w:ilvl w:val="0"/>
+          <w:numId w:val="4"/>
+        </w:numPr>
+      </w:pPr>
+      <w:r>
+        <w:t>Ethics</w:t>
+      </w:r>
+    </w:p>
+    <w:p>
+      <w:pPr>
+        <w:pStyle w:val="ListBullet"/>
+        <w:numPr>
+          <w:ilvl w:val="0"/>
+          <w:numId w:val="6"/>
+        </w:numPr>
+      </w:pPr>
+      <w:r>
+        <w:t>Check-in with TA (all okay)</w:t>
+      </w:r>
     </w:p>
     <w:sectPr>
       <w:pgSz w:w="11906" w:h="16838"/>
@@ -343,7 +489,7 @@
   <w:abstractNum w:abstractNumId="0" w15:restartNumberingAfterBreak="0">
     <w:nsid w:val="FFFFFF89"/>
     <w:multiLevelType w:val="singleLevel"/>
-    <w:tmpl w:val="072EB234"/>
+    <w:tmpl w:val="BED68CEC"/>
     <w:lvl w:ilvl="0">
       <w:start w:val="1"/>
       <w:numFmt w:val="bullet"/>
@@ -358,6 +504,517 @@
       </w:pPr>
       <w:rPr>
         <w:rFonts w:ascii="Symbol" w:hAnsi="Symbol" w:hint="default"/>
+      </w:rPr>
+    </w:lvl>
+  </w:abstractNum>
+  <w:abstractNum w:abstractNumId="1" w15:restartNumberingAfterBreak="0">
+    <w:nsid w:val="17610729"/>
+    <w:multiLevelType w:val="hybridMultilevel"/>
+    <w:tmpl w:val="A62A11CE"/>
+    <w:lvl w:ilvl="0" w:tplc="1409000F">
+      <w:start w:val="1"/>
+      <w:numFmt w:val="decimal"/>
+      <w:lvlText w:val="%1."/>
+      <w:lvlJc w:val="left"/>
+      <w:pPr>
+        <w:ind w:left="720" w:hanging="360"/>
+      </w:pPr>
+    </w:lvl>
+    <w:lvl w:ilvl="1" w:tplc="14090019" w:tentative="1">
+      <w:start w:val="1"/>
+      <w:numFmt w:val="lowerLetter"/>
+      <w:lvlText w:val="%2."/>
+      <w:lvlJc w:val="left"/>
+      <w:pPr>
+        <w:ind w:left="1440" w:hanging="360"/>
+      </w:pPr>
+    </w:lvl>
+    <w:lvl w:ilvl="2" w:tplc="1409001B" w:tentative="1">
+      <w:start w:val="1"/>
+      <w:numFmt w:val="lowerRoman"/>
+      <w:lvlText w:val="%3."/>
+      <w:lvlJc w:val="right"/>
+      <w:pPr>
+        <w:ind w:left="2160" w:hanging="180"/>
+      </w:pPr>
+    </w:lvl>
+    <w:lvl w:ilvl="3" w:tplc="1409000F" w:tentative="1">
+      <w:start w:val="1"/>
+      <w:numFmt w:val="decimal"/>
+      <w:lvlText w:val="%4."/>
+      <w:lvlJc w:val="left"/>
+      <w:pPr>
+        <w:ind w:left="2880" w:hanging="360"/>
+      </w:pPr>
+    </w:lvl>
+    <w:lvl w:ilvl="4" w:tplc="14090019" w:tentative="1">
+      <w:start w:val="1"/>
+      <w:numFmt w:val="lowerLetter"/>
+      <w:lvlText w:val="%5."/>
+      <w:lvlJc w:val="left"/>
+      <w:pPr>
+        <w:ind w:left="3600" w:hanging="360"/>
+      </w:pPr>
+    </w:lvl>
+    <w:lvl w:ilvl="5" w:tplc="1409001B" w:tentative="1">
+      <w:start w:val="1"/>
+      <w:numFmt w:val="lowerRoman"/>
+      <w:lvlText w:val="%6."/>
+      <w:lvlJc w:val="right"/>
+      <w:pPr>
+        <w:ind w:left="4320" w:hanging="180"/>
+      </w:pPr>
+    </w:lvl>
+    <w:lvl w:ilvl="6" w:tplc="1409000F" w:tentative="1">
+      <w:start w:val="1"/>
+      <w:numFmt w:val="decimal"/>
+      <w:lvlText w:val="%7."/>
+      <w:lvlJc w:val="left"/>
+      <w:pPr>
+        <w:ind w:left="5040" w:hanging="360"/>
+      </w:pPr>
+    </w:lvl>
+    <w:lvl w:ilvl="7" w:tplc="14090019" w:tentative="1">
+      <w:start w:val="1"/>
+      <w:numFmt w:val="lowerLetter"/>
+      <w:lvlText w:val="%8."/>
+      <w:lvlJc w:val="left"/>
+      <w:pPr>
+        <w:ind w:left="5760" w:hanging="360"/>
+      </w:pPr>
+    </w:lvl>
+    <w:lvl w:ilvl="8" w:tplc="1409001B" w:tentative="1">
+      <w:start w:val="1"/>
+      <w:numFmt w:val="lowerRoman"/>
+      <w:lvlText w:val="%9."/>
+      <w:lvlJc w:val="right"/>
+      <w:pPr>
+        <w:ind w:left="6480" w:hanging="180"/>
+      </w:pPr>
+    </w:lvl>
+  </w:abstractNum>
+  <w:abstractNum w:abstractNumId="2" w15:restartNumberingAfterBreak="0">
+    <w:nsid w:val="1D39587E"/>
+    <w:multiLevelType w:val="hybridMultilevel"/>
+    <w:tmpl w:val="5734B7F2"/>
+    <w:lvl w:ilvl="0" w:tplc="14090001">
+      <w:start w:val="1"/>
+      <w:numFmt w:val="bullet"/>
+      <w:lvlText w:val=""/>
+      <w:lvlJc w:val="left"/>
+      <w:pPr>
+        <w:ind w:left="360" w:hanging="360"/>
+      </w:pPr>
+      <w:rPr>
+        <w:rFonts w:ascii="Symbol" w:hAnsi="Symbol" w:hint="default"/>
+      </w:rPr>
+    </w:lvl>
+    <w:lvl w:ilvl="1" w:tplc="14090003" w:tentative="1">
+      <w:start w:val="1"/>
+      <w:numFmt w:val="bullet"/>
+      <w:lvlText w:val="o"/>
+      <w:lvlJc w:val="left"/>
+      <w:pPr>
+        <w:ind w:left="1080" w:hanging="360"/>
+      </w:pPr>
+      <w:rPr>
+        <w:rFonts w:ascii="Courier New" w:hAnsi="Courier New" w:cs="Courier New" w:hint="default"/>
+      </w:rPr>
+    </w:lvl>
+    <w:lvl w:ilvl="2" w:tplc="14090005" w:tentative="1">
+      <w:start w:val="1"/>
+      <w:numFmt w:val="bullet"/>
+      <w:lvlText w:val=""/>
+      <w:lvlJc w:val="left"/>
+      <w:pPr>
+        <w:ind w:left="1800" w:hanging="360"/>
+      </w:pPr>
+      <w:rPr>
+        <w:rFonts w:ascii="Wingdings" w:hAnsi="Wingdings" w:hint="default"/>
+      </w:rPr>
+    </w:lvl>
+    <w:lvl w:ilvl="3" w:tplc="14090001" w:tentative="1">
+      <w:start w:val="1"/>
+      <w:numFmt w:val="bullet"/>
+      <w:lvlText w:val=""/>
+      <w:lvlJc w:val="left"/>
+      <w:pPr>
+        <w:ind w:left="2520" w:hanging="360"/>
+      </w:pPr>
+      <w:rPr>
+        <w:rFonts w:ascii="Symbol" w:hAnsi="Symbol" w:hint="default"/>
+      </w:rPr>
+    </w:lvl>
+    <w:lvl w:ilvl="4" w:tplc="14090003" w:tentative="1">
+      <w:start w:val="1"/>
+      <w:numFmt w:val="bullet"/>
+      <w:lvlText w:val="o"/>
+      <w:lvlJc w:val="left"/>
+      <w:pPr>
+        <w:ind w:left="3240" w:hanging="360"/>
+      </w:pPr>
+      <w:rPr>
+        <w:rFonts w:ascii="Courier New" w:hAnsi="Courier New" w:cs="Courier New" w:hint="default"/>
+      </w:rPr>
+    </w:lvl>
+    <w:lvl w:ilvl="5" w:tplc="14090005" w:tentative="1">
+      <w:start w:val="1"/>
+      <w:numFmt w:val="bullet"/>
+      <w:lvlText w:val=""/>
+      <w:lvlJc w:val="left"/>
+      <w:pPr>
+        <w:ind w:left="3960" w:hanging="360"/>
+      </w:pPr>
+      <w:rPr>
+        <w:rFonts w:ascii="Wingdings" w:hAnsi="Wingdings" w:hint="default"/>
+      </w:rPr>
+    </w:lvl>
+    <w:lvl w:ilvl="6" w:tplc="14090001" w:tentative="1">
+      <w:start w:val="1"/>
+      <w:numFmt w:val="bullet"/>
+      <w:lvlText w:val=""/>
+      <w:lvlJc w:val="left"/>
+      <w:pPr>
+        <w:ind w:left="4680" w:hanging="360"/>
+      </w:pPr>
+      <w:rPr>
+        <w:rFonts w:ascii="Symbol" w:hAnsi="Symbol" w:hint="default"/>
+      </w:rPr>
+    </w:lvl>
+    <w:lvl w:ilvl="7" w:tplc="14090003" w:tentative="1">
+      <w:start w:val="1"/>
+      <w:numFmt w:val="bullet"/>
+      <w:lvlText w:val="o"/>
+      <w:lvlJc w:val="left"/>
+      <w:pPr>
+        <w:ind w:left="5400" w:hanging="360"/>
+      </w:pPr>
+      <w:rPr>
+        <w:rFonts w:ascii="Courier New" w:hAnsi="Courier New" w:cs="Courier New" w:hint="default"/>
+      </w:rPr>
+    </w:lvl>
+    <w:lvl w:ilvl="8" w:tplc="14090005" w:tentative="1">
+      <w:start w:val="1"/>
+      <w:numFmt w:val="bullet"/>
+      <w:lvlText w:val=""/>
+      <w:lvlJc w:val="left"/>
+      <w:pPr>
+        <w:ind w:left="6120" w:hanging="360"/>
+      </w:pPr>
+      <w:rPr>
+        <w:rFonts w:ascii="Wingdings" w:hAnsi="Wingdings" w:hint="default"/>
+      </w:rPr>
+    </w:lvl>
+  </w:abstractNum>
+  <w:abstractNum w:abstractNumId="3" w15:restartNumberingAfterBreak="0">
+    <w:nsid w:val="3E45204B"/>
+    <w:multiLevelType w:val="hybridMultilevel"/>
+    <w:tmpl w:val="2604D146"/>
+    <w:lvl w:ilvl="0" w:tplc="1409000F">
+      <w:start w:val="1"/>
+      <w:numFmt w:val="decimal"/>
+      <w:lvlText w:val="%1."/>
+      <w:lvlJc w:val="left"/>
+      <w:pPr>
+        <w:ind w:left="720" w:hanging="360"/>
+      </w:pPr>
+    </w:lvl>
+    <w:lvl w:ilvl="1" w:tplc="14090019" w:tentative="1">
+      <w:start w:val="1"/>
+      <w:numFmt w:val="lowerLetter"/>
+      <w:lvlText w:val="%2."/>
+      <w:lvlJc w:val="left"/>
+      <w:pPr>
+        <w:ind w:left="1440" w:hanging="360"/>
+      </w:pPr>
+    </w:lvl>
+    <w:lvl w:ilvl="2" w:tplc="1409001B" w:tentative="1">
+      <w:start w:val="1"/>
+      <w:numFmt w:val="lowerRoman"/>
+      <w:lvlText w:val="%3."/>
+      <w:lvlJc w:val="right"/>
+      <w:pPr>
+        <w:ind w:left="2160" w:hanging="180"/>
+      </w:pPr>
+    </w:lvl>
+    <w:lvl w:ilvl="3" w:tplc="1409000F" w:tentative="1">
+      <w:start w:val="1"/>
+      <w:numFmt w:val="decimal"/>
+      <w:lvlText w:val="%4."/>
+      <w:lvlJc w:val="left"/>
+      <w:pPr>
+        <w:ind w:left="2880" w:hanging="360"/>
+      </w:pPr>
+    </w:lvl>
+    <w:lvl w:ilvl="4" w:tplc="14090019" w:tentative="1">
+      <w:start w:val="1"/>
+      <w:numFmt w:val="lowerLetter"/>
+      <w:lvlText w:val="%5."/>
+      <w:lvlJc w:val="left"/>
+      <w:pPr>
+        <w:ind w:left="3600" w:hanging="360"/>
+      </w:pPr>
+    </w:lvl>
+    <w:lvl w:ilvl="5" w:tplc="1409001B" w:tentative="1">
+      <w:start w:val="1"/>
+      <w:numFmt w:val="lowerRoman"/>
+      <w:lvlText w:val="%6."/>
+      <w:lvlJc w:val="right"/>
+      <w:pPr>
+        <w:ind w:left="4320" w:hanging="180"/>
+      </w:pPr>
+    </w:lvl>
+    <w:lvl w:ilvl="6" w:tplc="1409000F" w:tentative="1">
+      <w:start w:val="1"/>
+      <w:numFmt w:val="decimal"/>
+      <w:lvlText w:val="%7."/>
+      <w:lvlJc w:val="left"/>
+      <w:pPr>
+        <w:ind w:left="5040" w:hanging="360"/>
+      </w:pPr>
+    </w:lvl>
+    <w:lvl w:ilvl="7" w:tplc="14090019" w:tentative="1">
+      <w:start w:val="1"/>
+      <w:numFmt w:val="lowerLetter"/>
+      <w:lvlText w:val="%8."/>
+      <w:lvlJc w:val="left"/>
+      <w:pPr>
+        <w:ind w:left="5760" w:hanging="360"/>
+      </w:pPr>
+    </w:lvl>
+    <w:lvl w:ilvl="8" w:tplc="1409001B" w:tentative="1">
+      <w:start w:val="1"/>
+      <w:numFmt w:val="lowerRoman"/>
+      <w:lvlText w:val="%9."/>
+      <w:lvlJc w:val="right"/>
+      <w:pPr>
+        <w:ind w:left="6480" w:hanging="180"/>
+      </w:pPr>
+    </w:lvl>
+  </w:abstractNum>
+  <w:abstractNum w:abstractNumId="4" w15:restartNumberingAfterBreak="0">
+    <w:nsid w:val="3E5E5C77"/>
+    <w:multiLevelType w:val="hybridMultilevel"/>
+    <w:tmpl w:val="FF5297F0"/>
+    <w:lvl w:ilvl="0" w:tplc="14090001">
+      <w:start w:val="1"/>
+      <w:numFmt w:val="bullet"/>
+      <w:lvlText w:val=""/>
+      <w:lvlJc w:val="left"/>
+      <w:pPr>
+        <w:ind w:left="360" w:hanging="360"/>
+      </w:pPr>
+      <w:rPr>
+        <w:rFonts w:ascii="Symbol" w:hAnsi="Symbol" w:hint="default"/>
+      </w:rPr>
+    </w:lvl>
+    <w:lvl w:ilvl="1" w:tplc="14090003" w:tentative="1">
+      <w:start w:val="1"/>
+      <w:numFmt w:val="bullet"/>
+      <w:lvlText w:val="o"/>
+      <w:lvlJc w:val="left"/>
+      <w:pPr>
+        <w:ind w:left="1080" w:hanging="360"/>
+      </w:pPr>
+      <w:rPr>
+        <w:rFonts w:ascii="Courier New" w:hAnsi="Courier New" w:cs="Courier New" w:hint="default"/>
+      </w:rPr>
+    </w:lvl>
+    <w:lvl w:ilvl="2" w:tplc="14090005" w:tentative="1">
+      <w:start w:val="1"/>
+      <w:numFmt w:val="bullet"/>
+      <w:lvlText w:val=""/>
+      <w:lvlJc w:val="left"/>
+      <w:pPr>
+        <w:ind w:left="1800" w:hanging="360"/>
+      </w:pPr>
+      <w:rPr>
+        <w:rFonts w:ascii="Wingdings" w:hAnsi="Wingdings" w:hint="default"/>
+      </w:rPr>
+    </w:lvl>
+    <w:lvl w:ilvl="3" w:tplc="14090001" w:tentative="1">
+      <w:start w:val="1"/>
+      <w:numFmt w:val="bullet"/>
+      <w:lvlText w:val=""/>
+      <w:lvlJc w:val="left"/>
+      <w:pPr>
+        <w:ind w:left="2520" w:hanging="360"/>
+      </w:pPr>
+      <w:rPr>
+        <w:rFonts w:ascii="Symbol" w:hAnsi="Symbol" w:hint="default"/>
+      </w:rPr>
+    </w:lvl>
+    <w:lvl w:ilvl="4" w:tplc="14090003" w:tentative="1">
+      <w:start w:val="1"/>
+      <w:numFmt w:val="bullet"/>
+      <w:lvlText w:val="o"/>
+      <w:lvlJc w:val="left"/>
+      <w:pPr>
+        <w:ind w:left="3240" w:hanging="360"/>
+      </w:pPr>
+      <w:rPr>
+        <w:rFonts w:ascii="Courier New" w:hAnsi="Courier New" w:cs="Courier New" w:hint="default"/>
+      </w:rPr>
+    </w:lvl>
+    <w:lvl w:ilvl="5" w:tplc="14090005" w:tentative="1">
+      <w:start w:val="1"/>
+      <w:numFmt w:val="bullet"/>
+      <w:lvlText w:val=""/>
+      <w:lvlJc w:val="left"/>
+      <w:pPr>
+        <w:ind w:left="3960" w:hanging="360"/>
+      </w:pPr>
+      <w:rPr>
+        <w:rFonts w:ascii="Wingdings" w:hAnsi="Wingdings" w:hint="default"/>
+      </w:rPr>
+    </w:lvl>
+    <w:lvl w:ilvl="6" w:tplc="14090001" w:tentative="1">
+      <w:start w:val="1"/>
+      <w:numFmt w:val="bullet"/>
+      <w:lvlText w:val=""/>
+      <w:lvlJc w:val="left"/>
+      <w:pPr>
+        <w:ind w:left="4680" w:hanging="360"/>
+      </w:pPr>
+      <w:rPr>
+        <w:rFonts w:ascii="Symbol" w:hAnsi="Symbol" w:hint="default"/>
+      </w:rPr>
+    </w:lvl>
+    <w:lvl w:ilvl="7" w:tplc="14090003" w:tentative="1">
+      <w:start w:val="1"/>
+      <w:numFmt w:val="bullet"/>
+      <w:lvlText w:val="o"/>
+      <w:lvlJc w:val="left"/>
+      <w:pPr>
+        <w:ind w:left="5400" w:hanging="360"/>
+      </w:pPr>
+      <w:rPr>
+        <w:rFonts w:ascii="Courier New" w:hAnsi="Courier New" w:cs="Courier New" w:hint="default"/>
+      </w:rPr>
+    </w:lvl>
+    <w:lvl w:ilvl="8" w:tplc="14090005" w:tentative="1">
+      <w:start w:val="1"/>
+      <w:numFmt w:val="bullet"/>
+      <w:lvlText w:val=""/>
+      <w:lvlJc w:val="left"/>
+      <w:pPr>
+        <w:ind w:left="6120" w:hanging="360"/>
+      </w:pPr>
+      <w:rPr>
+        <w:rFonts w:ascii="Wingdings" w:hAnsi="Wingdings" w:hint="default"/>
+      </w:rPr>
+    </w:lvl>
+  </w:abstractNum>
+  <w:abstractNum w:abstractNumId="5" w15:restartNumberingAfterBreak="0">
+    <w:nsid w:val="47106955"/>
+    <w:multiLevelType w:val="hybridMultilevel"/>
+    <w:tmpl w:val="5F48D39E"/>
+    <w:lvl w:ilvl="0" w:tplc="14090001">
+      <w:start w:val="1"/>
+      <w:numFmt w:val="bullet"/>
+      <w:lvlText w:val=""/>
+      <w:lvlJc w:val="left"/>
+      <w:pPr>
+        <w:ind w:left="360" w:hanging="360"/>
+      </w:pPr>
+      <w:rPr>
+        <w:rFonts w:ascii="Symbol" w:hAnsi="Symbol" w:hint="default"/>
+      </w:rPr>
+    </w:lvl>
+    <w:lvl w:ilvl="1" w:tplc="14090003" w:tentative="1">
+      <w:start w:val="1"/>
+      <w:numFmt w:val="bullet"/>
+      <w:lvlText w:val="o"/>
+      <w:lvlJc w:val="left"/>
+      <w:pPr>
+        <w:ind w:left="1080" w:hanging="360"/>
+      </w:pPr>
+      <w:rPr>
+        <w:rFonts w:ascii="Courier New" w:hAnsi="Courier New" w:cs="Courier New" w:hint="default"/>
+      </w:rPr>
+    </w:lvl>
+    <w:lvl w:ilvl="2" w:tplc="14090005" w:tentative="1">
+      <w:start w:val="1"/>
+      <w:numFmt w:val="bullet"/>
+      <w:lvlText w:val=""/>
+      <w:lvlJc w:val="left"/>
+      <w:pPr>
+        <w:ind w:left="1800" w:hanging="360"/>
+      </w:pPr>
+      <w:rPr>
+        <w:rFonts w:ascii="Wingdings" w:hAnsi="Wingdings" w:hint="default"/>
+      </w:rPr>
+    </w:lvl>
+    <w:lvl w:ilvl="3" w:tplc="14090001" w:tentative="1">
+      <w:start w:val="1"/>
+      <w:numFmt w:val="bullet"/>
+      <w:lvlText w:val=""/>
+      <w:lvlJc w:val="left"/>
+      <w:pPr>
+        <w:ind w:left="2520" w:hanging="360"/>
+      </w:pPr>
+      <w:rPr>
+        <w:rFonts w:ascii="Symbol" w:hAnsi="Symbol" w:hint="default"/>
+      </w:rPr>
+    </w:lvl>
+    <w:lvl w:ilvl="4" w:tplc="14090003" w:tentative="1">
+      <w:start w:val="1"/>
+      <w:numFmt w:val="bullet"/>
+      <w:lvlText w:val="o"/>
+      <w:lvlJc w:val="left"/>
+      <w:pPr>
+        <w:ind w:left="3240" w:hanging="360"/>
+      </w:pPr>
+      <w:rPr>
+        <w:rFonts w:ascii="Courier New" w:hAnsi="Courier New" w:cs="Courier New" w:hint="default"/>
+      </w:rPr>
+    </w:lvl>
+    <w:lvl w:ilvl="5" w:tplc="14090005" w:tentative="1">
+      <w:start w:val="1"/>
+      <w:numFmt w:val="bullet"/>
+      <w:lvlText w:val=""/>
+      <w:lvlJc w:val="left"/>
+      <w:pPr>
+        <w:ind w:left="3960" w:hanging="360"/>
+      </w:pPr>
+      <w:rPr>
+        <w:rFonts w:ascii="Wingdings" w:hAnsi="Wingdings" w:hint="default"/>
+      </w:rPr>
+    </w:lvl>
+    <w:lvl w:ilvl="6" w:tplc="14090001" w:tentative="1">
+      <w:start w:val="1"/>
+      <w:numFmt w:val="bullet"/>
+      <w:lvlText w:val=""/>
+      <w:lvlJc w:val="left"/>
+      <w:pPr>
+        <w:ind w:left="4680" w:hanging="360"/>
+      </w:pPr>
+      <w:rPr>
+        <w:rFonts w:ascii="Symbol" w:hAnsi="Symbol" w:hint="default"/>
+      </w:rPr>
+    </w:lvl>
+    <w:lvl w:ilvl="7" w:tplc="14090003" w:tentative="1">
+      <w:start w:val="1"/>
+      <w:numFmt w:val="bullet"/>
+      <w:lvlText w:val="o"/>
+      <w:lvlJc w:val="left"/>
+      <w:pPr>
+        <w:ind w:left="5400" w:hanging="360"/>
+      </w:pPr>
+      <w:rPr>
+        <w:rFonts w:ascii="Courier New" w:hAnsi="Courier New" w:cs="Courier New" w:hint="default"/>
+      </w:rPr>
+    </w:lvl>
+    <w:lvl w:ilvl="8" w:tplc="14090005" w:tentative="1">
+      <w:start w:val="1"/>
+      <w:numFmt w:val="bullet"/>
+      <w:lvlText w:val=""/>
+      <w:lvlJc w:val="left"/>
+      <w:pPr>
+        <w:ind w:left="6120" w:hanging="360"/>
+      </w:pPr>
+      <w:rPr>
+        <w:rFonts w:ascii="Wingdings" w:hAnsi="Wingdings" w:hint="default"/>
       </w:rPr>
     </w:lvl>
   </w:abstractNum>
@@ -365,6 +1022,27 @@
     <w:abstractNumId w:val="0"/>
   </w:num>
   <w:num w:numId="2" w16cid:durableId="2088336298">
+    <w:abstractNumId w:val="0"/>
+  </w:num>
+  <w:num w:numId="3" w16cid:durableId="534470502">
+    <w:abstractNumId w:val="1"/>
+  </w:num>
+  <w:num w:numId="4" w16cid:durableId="1985625086">
+    <w:abstractNumId w:val="3"/>
+  </w:num>
+  <w:num w:numId="5" w16cid:durableId="816461430">
+    <w:abstractNumId w:val="2"/>
+  </w:num>
+  <w:num w:numId="6" w16cid:durableId="1650400068">
+    <w:abstractNumId w:val="5"/>
+  </w:num>
+  <w:num w:numId="7" w16cid:durableId="869537693">
+    <w:abstractNumId w:val="0"/>
+  </w:num>
+  <w:num w:numId="8" w16cid:durableId="760027212">
+    <w:abstractNumId w:val="4"/>
+  </w:num>
+  <w:num w:numId="9" w16cid:durableId="1492134112">
     <w:abstractNumId w:val="0"/>
   </w:num>
 </w:numbering>
@@ -941,6 +1619,17 @@
     <w:uiPriority w:val="99"/>
     <w:rsid w:val="00F16282"/>
   </w:style>
+  <w:style w:type="paragraph" w:styleId="ListParagraph">
+    <w:name w:val="List Paragraph"/>
+    <w:basedOn w:val="Normal"/>
+    <w:uiPriority w:val="34"/>
+    <w:qFormat/>
+    <w:rsid w:val="00E50F93"/>
+    <w:pPr>
+      <w:ind w:left="720"/>
+      <w:contextualSpacing/>
+    </w:pPr>
+  </w:style>
 </w:styles>
 </file>
 

</xml_diff>

<commit_message>
Update files for Week 12
</commit_message>
<xml_diff>
--- a/0812_Meeting Minutes.docx
+++ b/0812_Meeting Minutes.docx
@@ -422,6 +422,88 @@
       </w:pPr>
       <w:r>
         <w:t>Check-in with TA (all okay)</w:t>
+      </w:r>
+    </w:p>
+    <w:p>
+      <w:pPr>
+        <w:pStyle w:val="ListBullet"/>
+        <w:numPr>
+          <w:ilvl w:val="0"/>
+          <w:numId w:val="0"/>
+        </w:numPr>
+        <w:ind w:left="360" w:hanging="360"/>
+      </w:pPr>
+    </w:p>
+    <w:p>
+      <w:pPr>
+        <w:pStyle w:val="ListBullet"/>
+        <w:numPr>
+          <w:ilvl w:val="0"/>
+          <w:numId w:val="0"/>
+        </w:numPr>
+        <w:rPr>
+          <w:rFonts w:asciiTheme="majorHAnsi" w:hAnsiTheme="majorHAnsi" w:cstheme="majorHAnsi"/>
+          <w:sz w:val="40"/>
+          <w:szCs w:val="40"/>
+          <w:u w:val="single"/>
+        </w:rPr>
+      </w:pPr>
+      <w:r>
+        <w:rPr>
+          <w:rFonts w:asciiTheme="majorHAnsi" w:hAnsiTheme="majorHAnsi" w:cstheme="majorHAnsi"/>
+          <w:sz w:val="40"/>
+          <w:szCs w:val="40"/>
+          <w:u w:val="single"/>
+        </w:rPr>
+        <w:t xml:space="preserve">May </w:t>
+      </w:r>
+      <w:r>
+        <w:rPr>
+          <w:rFonts w:asciiTheme="majorHAnsi" w:hAnsiTheme="majorHAnsi" w:cstheme="majorHAnsi"/>
+          <w:sz w:val="40"/>
+          <w:szCs w:val="40"/>
+          <w:u w:val="single"/>
+        </w:rPr>
+        <w:t>2</w:t>
+      </w:r>
+      <w:r>
+        <w:rPr>
+          <w:rFonts w:asciiTheme="majorHAnsi" w:hAnsiTheme="majorHAnsi" w:cstheme="majorHAnsi"/>
+          <w:sz w:val="40"/>
+          <w:szCs w:val="40"/>
+          <w:u w:val="single"/>
+        </w:rPr>
+        <w:t>9</w:t>
+      </w:r>
+      <w:r>
+        <w:rPr>
+          <w:rFonts w:asciiTheme="majorHAnsi" w:hAnsiTheme="majorHAnsi" w:cstheme="majorHAnsi"/>
+          <w:sz w:val="40"/>
+          <w:szCs w:val="40"/>
+          <w:u w:val="single"/>
+          <w:vertAlign w:val="superscript"/>
+        </w:rPr>
+        <w:t>th</w:t>
+      </w:r>
+      <w:r>
+        <w:rPr>
+          <w:rFonts w:asciiTheme="majorHAnsi" w:hAnsiTheme="majorHAnsi" w:cstheme="majorHAnsi"/>
+          <w:sz w:val="40"/>
+          <w:szCs w:val="40"/>
+          <w:u w:val="single"/>
+        </w:rPr>
+        <w:t xml:space="preserve"> 2023</w:t>
+      </w:r>
+    </w:p>
+    <w:p>
+      <w:pPr>
+        <w:pStyle w:val="ListBullet"/>
+        <w:tabs>
+          <w:tab w:val="clear" w:pos="360"/>
+        </w:tabs>
+      </w:pPr>
+      <w:r>
+        <w:t>Presentation (Stage Five)</w:t>
       </w:r>
     </w:p>
     <w:sectPr>
@@ -489,7 +571,7 @@
   <w:abstractNum w:abstractNumId="0" w15:restartNumberingAfterBreak="0">
     <w:nsid w:val="FFFFFF89"/>
     <w:multiLevelType w:val="singleLevel"/>
-    <w:tmpl w:val="BED68CEC"/>
+    <w:tmpl w:val="44E0B104"/>
     <w:lvl w:ilvl="0">
       <w:start w:val="1"/>
       <w:numFmt w:val="bullet"/>
@@ -1043,6 +1125,9 @@
     <w:abstractNumId w:val="4"/>
   </w:num>
   <w:num w:numId="9" w16cid:durableId="1492134112">
+    <w:abstractNumId w:val="0"/>
+  </w:num>
+  <w:num w:numId="10" w16cid:durableId="1757284706">
     <w:abstractNumId w:val="0"/>
   </w:num>
 </w:numbering>

</xml_diff>

<commit_message>
Update meeting minutes for Week 12
</commit_message>
<xml_diff>
--- a/0812_Meeting Minutes.docx
+++ b/0812_Meeting Minutes.docx
@@ -464,16 +464,7 @@
           <w:szCs w:val="40"/>
           <w:u w:val="single"/>
         </w:rPr>
-        <w:t>2</w:t>
-      </w:r>
-      <w:r>
-        <w:rPr>
-          <w:rFonts w:asciiTheme="majorHAnsi" w:hAnsiTheme="majorHAnsi" w:cstheme="majorHAnsi"/>
-          <w:sz w:val="40"/>
-          <w:szCs w:val="40"/>
-          <w:u w:val="single"/>
-        </w:rPr>
-        <w:t>9</w:t>
+        <w:t>29</w:t>
       </w:r>
       <w:r>
         <w:rPr>
@@ -504,6 +495,17 @@
       </w:pPr>
       <w:r>
         <w:t>Presentation (Stage Five)</w:t>
+      </w:r>
+    </w:p>
+    <w:p>
+      <w:pPr>
+        <w:pStyle w:val="ListBullet"/>
+        <w:tabs>
+          <w:tab w:val="clear" w:pos="360"/>
+        </w:tabs>
+      </w:pPr>
+      <w:r>
+        <w:t>Redesign website with new template</w:t>
       </w:r>
     </w:p>
     <w:sectPr>

</xml_diff>

<commit_message>
Meeting Minutes Final (June 9 2023)
</commit_message>
<xml_diff>
--- a/0812_Meeting Minutes.docx
+++ b/0812_Meeting Minutes.docx
@@ -1,6 +1,6 @@
 
 <file path=word/document.xml><?xml version="1.0" encoding="utf-8"?>
-<w:document xmlns:wpc="http://schemas.microsoft.com/office/word/2010/wordprocessingCanvas" xmlns:cx="http://schemas.microsoft.com/office/drawing/2014/chartex" xmlns:cx1="http://schemas.microsoft.com/office/drawing/2015/9/8/chartex" xmlns:cx2="http://schemas.microsoft.com/office/drawing/2015/10/21/chartex" xmlns:cx3="http://schemas.microsoft.com/office/drawing/2016/5/9/chartex" xmlns:cx4="http://schemas.microsoft.com/office/drawing/2016/5/10/chartex" xmlns:cx5="http://schemas.microsoft.com/office/drawing/2016/5/11/chartex" xmlns:cx6="http://schemas.microsoft.com/office/drawing/2016/5/12/chartex" xmlns:cx7="http://schemas.microsoft.com/office/drawing/2016/5/13/chartex" xmlns:cx8="http://schemas.microsoft.com/office/drawing/2016/5/14/chartex" xmlns:mc="http://schemas.openxmlformats.org/markup-compatibility/2006" xmlns:aink="http://schemas.microsoft.com/office/drawing/2016/ink" xmlns:am3d="http://schemas.microsoft.com/office/drawing/2017/model3d" xmlns:o="urn:schemas-microsoft-com:office:office" xmlns:oel="http://schemas.microsoft.com/office/2019/extlst" xmlns:r="http://schemas.openxmlformats.org/officeDocument/2006/relationships" xmlns:m="http://schemas.openxmlformats.org/officeDocument/2006/math" xmlns:v="urn:schemas-microsoft-com:vml" xmlns:wp14="http://schemas.microsoft.com/office/word/2010/wordprocessingDrawing" xmlns:wp="http://schemas.openxmlformats.org/drawingml/2006/wordprocessingDrawing" xmlns:w10="urn:schemas-microsoft-com:office:word" xmlns:w="http://schemas.openxmlformats.org/wordprocessingml/2006/main" xmlns:w14="http://schemas.microsoft.com/office/word/2010/wordml" xmlns:w15="http://schemas.microsoft.com/office/word/2012/wordml" xmlns:w16cex="http://schemas.microsoft.com/office/word/2018/wordml/cex" xmlns:w16cid="http://schemas.microsoft.com/office/word/2016/wordml/cid" xmlns:w16="http://schemas.microsoft.com/office/word/2018/wordml" xmlns:w16du="http://schemas.microsoft.com/office/word/2023/wordml/word16du" xmlns:w16sdtdh="http://schemas.microsoft.com/office/word/2020/wordml/sdtdatahash" xmlns:w16se="http://schemas.microsoft.com/office/word/2015/wordml/symex" xmlns:wpg="http://schemas.microsoft.com/office/word/2010/wordprocessingGroup" xmlns:wpi="http://schemas.microsoft.com/office/word/2010/wordprocessingInk" xmlns:wne="http://schemas.microsoft.com/office/word/2006/wordml" xmlns:wps="http://schemas.microsoft.com/office/word/2010/wordprocessingShape" mc:Ignorable="w14 w15 w16se w16cid w16 w16cex w16sdtdh wp14">
+<w:document xmlns:wpc="http://schemas.microsoft.com/office/word/2010/wordprocessingCanvas" xmlns:cx="http://schemas.microsoft.com/office/drawing/2014/chartex" xmlns:cx1="http://schemas.microsoft.com/office/drawing/2015/9/8/chartex" xmlns:cx2="http://schemas.microsoft.com/office/drawing/2015/10/21/chartex" xmlns:cx3="http://schemas.microsoft.com/office/drawing/2016/5/9/chartex" xmlns:cx4="http://schemas.microsoft.com/office/drawing/2016/5/10/chartex" xmlns:cx5="http://schemas.microsoft.com/office/drawing/2016/5/11/chartex" xmlns:cx6="http://schemas.microsoft.com/office/drawing/2016/5/12/chartex" xmlns:cx7="http://schemas.microsoft.com/office/drawing/2016/5/13/chartex" xmlns:cx8="http://schemas.microsoft.com/office/drawing/2016/5/14/chartex" xmlns:mc="http://schemas.openxmlformats.org/markup-compatibility/2006" xmlns:aink="http://schemas.microsoft.com/office/drawing/2016/ink" xmlns:am3d="http://schemas.microsoft.com/office/drawing/2017/model3d" xmlns:o="urn:schemas-microsoft-com:office:office" xmlns:oel="http://schemas.microsoft.com/office/2019/extlst" xmlns:r="http://schemas.openxmlformats.org/officeDocument/2006/relationships" xmlns:m="http://schemas.openxmlformats.org/officeDocument/2006/math" xmlns:v="urn:schemas-microsoft-com:vml" xmlns:wp14="http://schemas.microsoft.com/office/word/2010/wordprocessingDrawing" xmlns:wp="http://schemas.openxmlformats.org/drawingml/2006/wordprocessingDrawing" xmlns:w10="urn:schemas-microsoft-com:office:word" xmlns:w="http://schemas.openxmlformats.org/wordprocessingml/2006/main" xmlns:w14="http://schemas.microsoft.com/office/word/2010/wordml" xmlns:w15="http://schemas.microsoft.com/office/word/2012/wordml" xmlns:w16cex="http://schemas.microsoft.com/office/word/2018/wordml/cex" xmlns:w16cid="http://schemas.microsoft.com/office/word/2016/wordml/cid" xmlns:w16="http://schemas.microsoft.com/office/word/2018/wordml" xmlns:w16sdtdh="http://schemas.microsoft.com/office/word/2020/wordml/sdtdatahash" xmlns:w16se="http://schemas.microsoft.com/office/word/2015/wordml/symex" xmlns:wpg="http://schemas.microsoft.com/office/word/2010/wordprocessingGroup" xmlns:wpi="http://schemas.microsoft.com/office/word/2010/wordprocessingInk" xmlns:wne="http://schemas.microsoft.com/office/word/2006/wordml" xmlns:wps="http://schemas.microsoft.com/office/word/2010/wordprocessingShape" mc:Ignorable="w14 w15 w16se w16cid w16 w16cex w16sdtdh wp14">
   <w:body>
     <w:p>
       <w:pPr>
@@ -506,6 +506,136 @@
       </w:pPr>
       <w:r>
         <w:t>Redesign website with new template</w:t>
+      </w:r>
+    </w:p>
+    <w:p>
+      <w:pPr>
+        <w:pStyle w:val="ListBullet"/>
+        <w:numPr>
+          <w:ilvl w:val="0"/>
+          <w:numId w:val="0"/>
+        </w:numPr>
+        <w:ind w:left="360" w:hanging="360"/>
+      </w:pPr>
+    </w:p>
+    <w:p>
+      <w:pPr>
+        <w:pStyle w:val="ListBullet"/>
+        <w:numPr>
+          <w:ilvl w:val="0"/>
+          <w:numId w:val="0"/>
+        </w:numPr>
+        <w:rPr>
+          <w:rFonts w:asciiTheme="majorHAnsi" w:hAnsiTheme="majorHAnsi" w:cstheme="majorHAnsi"/>
+          <w:sz w:val="40"/>
+          <w:szCs w:val="40"/>
+          <w:u w:val="single"/>
+        </w:rPr>
+      </w:pPr>
+      <w:r>
+        <w:rPr>
+          <w:rFonts w:asciiTheme="majorHAnsi" w:hAnsiTheme="majorHAnsi" w:cstheme="majorHAnsi"/>
+          <w:sz w:val="40"/>
+          <w:szCs w:val="40"/>
+          <w:u w:val="single"/>
+        </w:rPr>
+        <w:t>June 5</w:t>
+      </w:r>
+      <w:r>
+        <w:rPr>
+          <w:rFonts w:asciiTheme="majorHAnsi" w:hAnsiTheme="majorHAnsi" w:cstheme="majorHAnsi"/>
+          <w:sz w:val="40"/>
+          <w:szCs w:val="40"/>
+          <w:u w:val="single"/>
+          <w:vertAlign w:val="superscript"/>
+        </w:rPr>
+        <w:t>th</w:t>
+      </w:r>
+      <w:r>
+        <w:rPr>
+          <w:rFonts w:asciiTheme="majorHAnsi" w:hAnsiTheme="majorHAnsi" w:cstheme="majorHAnsi"/>
+          <w:sz w:val="40"/>
+          <w:szCs w:val="40"/>
+          <w:u w:val="single"/>
+        </w:rPr>
+        <w:t xml:space="preserve"> 2023</w:t>
+      </w:r>
+    </w:p>
+    <w:p>
+      <w:pPr>
+        <w:pStyle w:val="ListBullet"/>
+        <w:numPr>
+          <w:ilvl w:val="0"/>
+          <w:numId w:val="6"/>
+        </w:numPr>
+      </w:pPr>
+      <w:r>
+        <w:t>Decisions on final submission</w:t>
+      </w:r>
+    </w:p>
+    <w:p>
+      <w:pPr>
+        <w:pStyle w:val="ListBullet"/>
+        <w:numPr>
+          <w:ilvl w:val="0"/>
+          <w:numId w:val="0"/>
+        </w:numPr>
+        <w:ind w:left="360" w:hanging="360"/>
+      </w:pPr>
+    </w:p>
+    <w:p>
+      <w:pPr>
+        <w:pStyle w:val="ListBullet"/>
+        <w:numPr>
+          <w:ilvl w:val="0"/>
+          <w:numId w:val="0"/>
+        </w:numPr>
+        <w:rPr>
+          <w:rFonts w:asciiTheme="majorHAnsi" w:hAnsiTheme="majorHAnsi" w:cstheme="majorHAnsi"/>
+          <w:sz w:val="40"/>
+          <w:szCs w:val="40"/>
+          <w:u w:val="single"/>
+        </w:rPr>
+      </w:pPr>
+      <w:r>
+        <w:rPr>
+          <w:rFonts w:asciiTheme="majorHAnsi" w:hAnsiTheme="majorHAnsi" w:cstheme="majorHAnsi"/>
+          <w:sz w:val="40"/>
+          <w:szCs w:val="40"/>
+          <w:u w:val="single"/>
+        </w:rPr>
+        <w:t>June 9</w:t>
+      </w:r>
+      <w:r>
+        <w:rPr>
+          <w:rFonts w:asciiTheme="majorHAnsi" w:hAnsiTheme="majorHAnsi" w:cstheme="majorHAnsi"/>
+          <w:sz w:val="40"/>
+          <w:szCs w:val="40"/>
+          <w:u w:val="single"/>
+          <w:vertAlign w:val="superscript"/>
+        </w:rPr>
+        <w:t>th</w:t>
+      </w:r>
+      <w:r>
+        <w:rPr>
+          <w:rFonts w:asciiTheme="majorHAnsi" w:hAnsiTheme="majorHAnsi" w:cstheme="majorHAnsi"/>
+          <w:sz w:val="40"/>
+          <w:szCs w:val="40"/>
+          <w:u w:val="single"/>
+        </w:rPr>
+        <w:t xml:space="preserve"> 2023</w:t>
+      </w:r>
+    </w:p>
+    <w:p>
+      <w:pPr>
+        <w:pStyle w:val="ListBullet"/>
+        <w:numPr>
+          <w:ilvl w:val="0"/>
+          <w:numId w:val="6"/>
+        </w:numPr>
+      </w:pPr>
+      <w:r>
+        <w:t>Submission</w:t>
       </w:r>
     </w:p>
     <w:sectPr>
@@ -519,7 +649,7 @@
 </file>
 
 <file path=word/endnotes.xml><?xml version="1.0" encoding="utf-8"?>
-<w:endnotes xmlns:wpc="http://schemas.microsoft.com/office/word/2010/wordprocessingCanvas" xmlns:cx="http://schemas.microsoft.com/office/drawing/2014/chartex" xmlns:cx1="http://schemas.microsoft.com/office/drawing/2015/9/8/chartex" xmlns:cx2="http://schemas.microsoft.com/office/drawing/2015/10/21/chartex" xmlns:cx3="http://schemas.microsoft.com/office/drawing/2016/5/9/chartex" xmlns:cx4="http://schemas.microsoft.com/office/drawing/2016/5/10/chartex" xmlns:cx5="http://schemas.microsoft.com/office/drawing/2016/5/11/chartex" xmlns:cx6="http://schemas.microsoft.com/office/drawing/2016/5/12/chartex" xmlns:cx7="http://schemas.microsoft.com/office/drawing/2016/5/13/chartex" xmlns:cx8="http://schemas.microsoft.com/office/drawing/2016/5/14/chartex" xmlns:mc="http://schemas.openxmlformats.org/markup-compatibility/2006" xmlns:aink="http://schemas.microsoft.com/office/drawing/2016/ink" xmlns:am3d="http://schemas.microsoft.com/office/drawing/2017/model3d" xmlns:o="urn:schemas-microsoft-com:office:office" xmlns:oel="http://schemas.microsoft.com/office/2019/extlst" xmlns:r="http://schemas.openxmlformats.org/officeDocument/2006/relationships" xmlns:m="http://schemas.openxmlformats.org/officeDocument/2006/math" xmlns:v="urn:schemas-microsoft-com:vml" xmlns:wp14="http://schemas.microsoft.com/office/word/2010/wordprocessingDrawing" xmlns:wp="http://schemas.openxmlformats.org/drawingml/2006/wordprocessingDrawing" xmlns:w10="urn:schemas-microsoft-com:office:word" xmlns:w="http://schemas.openxmlformats.org/wordprocessingml/2006/main" xmlns:w14="http://schemas.microsoft.com/office/word/2010/wordml" xmlns:w15="http://schemas.microsoft.com/office/word/2012/wordml" xmlns:w16cex="http://schemas.microsoft.com/office/word/2018/wordml/cex" xmlns:w16cid="http://schemas.microsoft.com/office/word/2016/wordml/cid" xmlns:w16="http://schemas.microsoft.com/office/word/2018/wordml" xmlns:w16du="http://schemas.microsoft.com/office/word/2023/wordml/word16du" xmlns:w16sdtdh="http://schemas.microsoft.com/office/word/2020/wordml/sdtdatahash" xmlns:w16se="http://schemas.microsoft.com/office/word/2015/wordml/symex" xmlns:wpg="http://schemas.microsoft.com/office/word/2010/wordprocessingGroup" xmlns:wpi="http://schemas.microsoft.com/office/word/2010/wordprocessingInk" xmlns:wne="http://schemas.microsoft.com/office/word/2006/wordml" xmlns:wps="http://schemas.microsoft.com/office/word/2010/wordprocessingShape" mc:Ignorable="w14 w15 w16se w16cid w16 w16cex w16sdtdh wp14">
+<w:endnotes xmlns:wpc="http://schemas.microsoft.com/office/word/2010/wordprocessingCanvas" xmlns:cx="http://schemas.microsoft.com/office/drawing/2014/chartex" xmlns:cx1="http://schemas.microsoft.com/office/drawing/2015/9/8/chartex" xmlns:cx2="http://schemas.microsoft.com/office/drawing/2015/10/21/chartex" xmlns:cx3="http://schemas.microsoft.com/office/drawing/2016/5/9/chartex" xmlns:cx4="http://schemas.microsoft.com/office/drawing/2016/5/10/chartex" xmlns:cx5="http://schemas.microsoft.com/office/drawing/2016/5/11/chartex" xmlns:cx6="http://schemas.microsoft.com/office/drawing/2016/5/12/chartex" xmlns:cx7="http://schemas.microsoft.com/office/drawing/2016/5/13/chartex" xmlns:cx8="http://schemas.microsoft.com/office/drawing/2016/5/14/chartex" xmlns:mc="http://schemas.openxmlformats.org/markup-compatibility/2006" xmlns:aink="http://schemas.microsoft.com/office/drawing/2016/ink" xmlns:am3d="http://schemas.microsoft.com/office/drawing/2017/model3d" xmlns:o="urn:schemas-microsoft-com:office:office" xmlns:oel="http://schemas.microsoft.com/office/2019/extlst" xmlns:r="http://schemas.openxmlformats.org/officeDocument/2006/relationships" xmlns:m="http://schemas.openxmlformats.org/officeDocument/2006/math" xmlns:v="urn:schemas-microsoft-com:vml" xmlns:wp14="http://schemas.microsoft.com/office/word/2010/wordprocessingDrawing" xmlns:wp="http://schemas.openxmlformats.org/drawingml/2006/wordprocessingDrawing" xmlns:w10="urn:schemas-microsoft-com:office:word" xmlns:w="http://schemas.openxmlformats.org/wordprocessingml/2006/main" xmlns:w14="http://schemas.microsoft.com/office/word/2010/wordml" xmlns:w15="http://schemas.microsoft.com/office/word/2012/wordml" xmlns:w16cex="http://schemas.microsoft.com/office/word/2018/wordml/cex" xmlns:w16cid="http://schemas.microsoft.com/office/word/2016/wordml/cid" xmlns:w16="http://schemas.microsoft.com/office/word/2018/wordml" xmlns:w16sdtdh="http://schemas.microsoft.com/office/word/2020/wordml/sdtdatahash" xmlns:w16se="http://schemas.microsoft.com/office/word/2015/wordml/symex" xmlns:wpg="http://schemas.microsoft.com/office/word/2010/wordprocessingGroup" xmlns:wpi="http://schemas.microsoft.com/office/word/2010/wordprocessingInk" xmlns:wne="http://schemas.microsoft.com/office/word/2006/wordml" xmlns:wps="http://schemas.microsoft.com/office/word/2010/wordprocessingShape" mc:Ignorable="w14 w15 w16se w16cid w16 w16cex w16sdtdh wp14">
   <w:endnote w:type="separator" w:id="-1">
     <w:p>
       <w:pPr>
@@ -544,7 +674,7 @@
 </file>
 
 <file path=word/footnotes.xml><?xml version="1.0" encoding="utf-8"?>
-<w:footnotes xmlns:wpc="http://schemas.microsoft.com/office/word/2010/wordprocessingCanvas" xmlns:cx="http://schemas.microsoft.com/office/drawing/2014/chartex" xmlns:cx1="http://schemas.microsoft.com/office/drawing/2015/9/8/chartex" xmlns:cx2="http://schemas.microsoft.com/office/drawing/2015/10/21/chartex" xmlns:cx3="http://schemas.microsoft.com/office/drawing/2016/5/9/chartex" xmlns:cx4="http://schemas.microsoft.com/office/drawing/2016/5/10/chartex" xmlns:cx5="http://schemas.microsoft.com/office/drawing/2016/5/11/chartex" xmlns:cx6="http://schemas.microsoft.com/office/drawing/2016/5/12/chartex" xmlns:cx7="http://schemas.microsoft.com/office/drawing/2016/5/13/chartex" xmlns:cx8="http://schemas.microsoft.com/office/drawing/2016/5/14/chartex" xmlns:mc="http://schemas.openxmlformats.org/markup-compatibility/2006" xmlns:aink="http://schemas.microsoft.com/office/drawing/2016/ink" xmlns:am3d="http://schemas.microsoft.com/office/drawing/2017/model3d" xmlns:o="urn:schemas-microsoft-com:office:office" xmlns:oel="http://schemas.microsoft.com/office/2019/extlst" xmlns:r="http://schemas.openxmlformats.org/officeDocument/2006/relationships" xmlns:m="http://schemas.openxmlformats.org/officeDocument/2006/math" xmlns:v="urn:schemas-microsoft-com:vml" xmlns:wp14="http://schemas.microsoft.com/office/word/2010/wordprocessingDrawing" xmlns:wp="http://schemas.openxmlformats.org/drawingml/2006/wordprocessingDrawing" xmlns:w10="urn:schemas-microsoft-com:office:word" xmlns:w="http://schemas.openxmlformats.org/wordprocessingml/2006/main" xmlns:w14="http://schemas.microsoft.com/office/word/2010/wordml" xmlns:w15="http://schemas.microsoft.com/office/word/2012/wordml" xmlns:w16cex="http://schemas.microsoft.com/office/word/2018/wordml/cex" xmlns:w16cid="http://schemas.microsoft.com/office/word/2016/wordml/cid" xmlns:w16="http://schemas.microsoft.com/office/word/2018/wordml" xmlns:w16du="http://schemas.microsoft.com/office/word/2023/wordml/word16du" xmlns:w16sdtdh="http://schemas.microsoft.com/office/word/2020/wordml/sdtdatahash" xmlns:w16se="http://schemas.microsoft.com/office/word/2015/wordml/symex" xmlns:wpg="http://schemas.microsoft.com/office/word/2010/wordprocessingGroup" xmlns:wpi="http://schemas.microsoft.com/office/word/2010/wordprocessingInk" xmlns:wne="http://schemas.microsoft.com/office/word/2006/wordml" xmlns:wps="http://schemas.microsoft.com/office/word/2010/wordprocessingShape" mc:Ignorable="w14 w15 w16se w16cid w16 w16cex w16sdtdh wp14">
+<w:footnotes xmlns:wpc="http://schemas.microsoft.com/office/word/2010/wordprocessingCanvas" xmlns:cx="http://schemas.microsoft.com/office/drawing/2014/chartex" xmlns:cx1="http://schemas.microsoft.com/office/drawing/2015/9/8/chartex" xmlns:cx2="http://schemas.microsoft.com/office/drawing/2015/10/21/chartex" xmlns:cx3="http://schemas.microsoft.com/office/drawing/2016/5/9/chartex" xmlns:cx4="http://schemas.microsoft.com/office/drawing/2016/5/10/chartex" xmlns:cx5="http://schemas.microsoft.com/office/drawing/2016/5/11/chartex" xmlns:cx6="http://schemas.microsoft.com/office/drawing/2016/5/12/chartex" xmlns:cx7="http://schemas.microsoft.com/office/drawing/2016/5/13/chartex" xmlns:cx8="http://schemas.microsoft.com/office/drawing/2016/5/14/chartex" xmlns:mc="http://schemas.openxmlformats.org/markup-compatibility/2006" xmlns:aink="http://schemas.microsoft.com/office/drawing/2016/ink" xmlns:am3d="http://schemas.microsoft.com/office/drawing/2017/model3d" xmlns:o="urn:schemas-microsoft-com:office:office" xmlns:oel="http://schemas.microsoft.com/office/2019/extlst" xmlns:r="http://schemas.openxmlformats.org/officeDocument/2006/relationships" xmlns:m="http://schemas.openxmlformats.org/officeDocument/2006/math" xmlns:v="urn:schemas-microsoft-com:vml" xmlns:wp14="http://schemas.microsoft.com/office/word/2010/wordprocessingDrawing" xmlns:wp="http://schemas.openxmlformats.org/drawingml/2006/wordprocessingDrawing" xmlns:w10="urn:schemas-microsoft-com:office:word" xmlns:w="http://schemas.openxmlformats.org/wordprocessingml/2006/main" xmlns:w14="http://schemas.microsoft.com/office/word/2010/wordml" xmlns:w15="http://schemas.microsoft.com/office/word/2012/wordml" xmlns:w16cex="http://schemas.microsoft.com/office/word/2018/wordml/cex" xmlns:w16cid="http://schemas.microsoft.com/office/word/2016/wordml/cid" xmlns:w16="http://schemas.microsoft.com/office/word/2018/wordml" xmlns:w16sdtdh="http://schemas.microsoft.com/office/word/2020/wordml/sdtdatahash" xmlns:w16se="http://schemas.microsoft.com/office/word/2015/wordml/symex" xmlns:wpg="http://schemas.microsoft.com/office/word/2010/wordprocessingGroup" xmlns:wpi="http://schemas.microsoft.com/office/word/2010/wordprocessingInk" xmlns:wne="http://schemas.microsoft.com/office/word/2006/wordml" xmlns:wps="http://schemas.microsoft.com/office/word/2010/wordprocessingShape" mc:Ignorable="w14 w15 w16se w16cid w16 w16cex w16sdtdh wp14">
   <w:footnote w:type="separator" w:id="-1">
     <w:p>
       <w:pPr>
@@ -569,11 +699,11 @@
 </file>
 
 <file path=word/numbering.xml><?xml version="1.0" encoding="utf-8"?>
-<w:numbering xmlns:wpc="http://schemas.microsoft.com/office/word/2010/wordprocessingCanvas" xmlns:cx="http://schemas.microsoft.com/office/drawing/2014/chartex" xmlns:cx1="http://schemas.microsoft.com/office/drawing/2015/9/8/chartex" xmlns:cx2="http://schemas.microsoft.com/office/drawing/2015/10/21/chartex" xmlns:cx3="http://schemas.microsoft.com/office/drawing/2016/5/9/chartex" xmlns:cx4="http://schemas.microsoft.com/office/drawing/2016/5/10/chartex" xmlns:cx5="http://schemas.microsoft.com/office/drawing/2016/5/11/chartex" xmlns:cx6="http://schemas.microsoft.com/office/drawing/2016/5/12/chartex" xmlns:cx7="http://schemas.microsoft.com/office/drawing/2016/5/13/chartex" xmlns:cx8="http://schemas.microsoft.com/office/drawing/2016/5/14/chartex" xmlns:mc="http://schemas.openxmlformats.org/markup-compatibility/2006" xmlns:aink="http://schemas.microsoft.com/office/drawing/2016/ink" xmlns:am3d="http://schemas.microsoft.com/office/drawing/2017/model3d" xmlns:o="urn:schemas-microsoft-com:office:office" xmlns:oel="http://schemas.microsoft.com/office/2019/extlst" xmlns:r="http://schemas.openxmlformats.org/officeDocument/2006/relationships" xmlns:m="http://schemas.openxmlformats.org/officeDocument/2006/math" xmlns:v="urn:schemas-microsoft-com:vml" xmlns:wp14="http://schemas.microsoft.com/office/word/2010/wordprocessingDrawing" xmlns:wp="http://schemas.openxmlformats.org/drawingml/2006/wordprocessingDrawing" xmlns:w10="urn:schemas-microsoft-com:office:word" xmlns:w="http://schemas.openxmlformats.org/wordprocessingml/2006/main" xmlns:w14="http://schemas.microsoft.com/office/word/2010/wordml" xmlns:w15="http://schemas.microsoft.com/office/word/2012/wordml" xmlns:w16cex="http://schemas.microsoft.com/office/word/2018/wordml/cex" xmlns:w16cid="http://schemas.microsoft.com/office/word/2016/wordml/cid" xmlns:w16="http://schemas.microsoft.com/office/word/2018/wordml" xmlns:w16du="http://schemas.microsoft.com/office/word/2023/wordml/word16du" xmlns:w16sdtdh="http://schemas.microsoft.com/office/word/2020/wordml/sdtdatahash" xmlns:w16se="http://schemas.microsoft.com/office/word/2015/wordml/symex" xmlns:wpg="http://schemas.microsoft.com/office/word/2010/wordprocessingGroup" xmlns:wpi="http://schemas.microsoft.com/office/word/2010/wordprocessingInk" xmlns:wne="http://schemas.microsoft.com/office/word/2006/wordml" xmlns:wps="http://schemas.microsoft.com/office/word/2010/wordprocessingShape" mc:Ignorable="w14 w15 w16se w16cid w16 w16cex w16sdtdh wp14">
+<w:numbering xmlns:wpc="http://schemas.microsoft.com/office/word/2010/wordprocessingCanvas" xmlns:cx="http://schemas.microsoft.com/office/drawing/2014/chartex" xmlns:cx1="http://schemas.microsoft.com/office/drawing/2015/9/8/chartex" xmlns:cx2="http://schemas.microsoft.com/office/drawing/2015/10/21/chartex" xmlns:cx3="http://schemas.microsoft.com/office/drawing/2016/5/9/chartex" xmlns:cx4="http://schemas.microsoft.com/office/drawing/2016/5/10/chartex" xmlns:cx5="http://schemas.microsoft.com/office/drawing/2016/5/11/chartex" xmlns:cx6="http://schemas.microsoft.com/office/drawing/2016/5/12/chartex" xmlns:cx7="http://schemas.microsoft.com/office/drawing/2016/5/13/chartex" xmlns:cx8="http://schemas.microsoft.com/office/drawing/2016/5/14/chartex" xmlns:mc="http://schemas.openxmlformats.org/markup-compatibility/2006" xmlns:aink="http://schemas.microsoft.com/office/drawing/2016/ink" xmlns:am3d="http://schemas.microsoft.com/office/drawing/2017/model3d" xmlns:o="urn:schemas-microsoft-com:office:office" xmlns:oel="http://schemas.microsoft.com/office/2019/extlst" xmlns:r="http://schemas.openxmlformats.org/officeDocument/2006/relationships" xmlns:m="http://schemas.openxmlformats.org/officeDocument/2006/math" xmlns:v="urn:schemas-microsoft-com:vml" xmlns:wp14="http://schemas.microsoft.com/office/word/2010/wordprocessingDrawing" xmlns:wp="http://schemas.openxmlformats.org/drawingml/2006/wordprocessingDrawing" xmlns:w10="urn:schemas-microsoft-com:office:word" xmlns:w="http://schemas.openxmlformats.org/wordprocessingml/2006/main" xmlns:w14="http://schemas.microsoft.com/office/word/2010/wordml" xmlns:w15="http://schemas.microsoft.com/office/word/2012/wordml" xmlns:w16cex="http://schemas.microsoft.com/office/word/2018/wordml/cex" xmlns:w16cid="http://schemas.microsoft.com/office/word/2016/wordml/cid" xmlns:w16="http://schemas.microsoft.com/office/word/2018/wordml" xmlns:w16sdtdh="http://schemas.microsoft.com/office/word/2020/wordml/sdtdatahash" xmlns:w16se="http://schemas.microsoft.com/office/word/2015/wordml/symex" xmlns:wpg="http://schemas.microsoft.com/office/word/2010/wordprocessingGroup" xmlns:wpi="http://schemas.microsoft.com/office/word/2010/wordprocessingInk" xmlns:wne="http://schemas.microsoft.com/office/word/2006/wordml" xmlns:wps="http://schemas.microsoft.com/office/word/2010/wordprocessingShape" mc:Ignorable="w14 w15 w16se w16cid w16 w16cex w16sdtdh wp14">
   <w:abstractNum w:abstractNumId="0" w15:restartNumberingAfterBreak="0">
     <w:nsid w:val="FFFFFF89"/>
     <w:multiLevelType w:val="singleLevel"/>
-    <w:tmpl w:val="44E0B104"/>
+    <w:tmpl w:val="6A3CF51E"/>
     <w:lvl w:ilvl="0">
       <w:start w:val="1"/>
       <w:numFmt w:val="bullet"/>
@@ -992,7 +1122,7 @@
   <w:abstractNum w:abstractNumId="5" w15:restartNumberingAfterBreak="0">
     <w:nsid w:val="47106955"/>
     <w:multiLevelType w:val="hybridMultilevel"/>
-    <w:tmpl w:val="5F48D39E"/>
+    <w:tmpl w:val="7A9A04FE"/>
     <w:lvl w:ilvl="0" w:tplc="14090001">
       <w:start w:val="1"/>
       <w:numFmt w:val="bullet"/>
@@ -1130,6 +1260,9 @@
     <w:abstractNumId w:val="0"/>
   </w:num>
   <w:num w:numId="10" w16cid:durableId="1757284706">
+    <w:abstractNumId w:val="0"/>
+  </w:num>
+  <w:num w:numId="11" w16cid:durableId="1184055528">
     <w:abstractNumId w:val="0"/>
   </w:num>
 </w:numbering>

</xml_diff>